<commit_message>
Align attest wording with REFEDS page
</commit_message>
<xml_diff>
--- a/content/technical/saml2/sirtfi/SAFIRE-Sirtfi-Compliance-Template.docx
+++ b/content/technical/saml2/sirtfi/SAFIRE-Sirtfi-Compliance-Template.docx
@@ -1,6 +1,6 @@
 
 <file path=word/document.xml><?xml version="1.0" encoding="utf-8"?>
-<w:document xmlns:wpc="http://schemas.microsoft.com/office/word/2010/wordprocessingCanvas" xmlns:mc="http://schemas.openxmlformats.org/markup-compatibility/2006" xmlns:o="urn:schemas-microsoft-com:office:office" xmlns:r="http://schemas.openxmlformats.org/officeDocument/2006/relationships" xmlns:m="http://schemas.openxmlformats.org/officeDocument/2006/math" xmlns:v="urn:schemas-microsoft-com:vml" xmlns:wp14="http://schemas.microsoft.com/office/word/2010/wordprocessingDrawing" xmlns:wp="http://schemas.openxmlformats.org/drawingml/2006/wordprocessingDrawing" xmlns:w10="urn:schemas-microsoft-com:office:word" xmlns:w="http://schemas.openxmlformats.org/wordprocessingml/2006/main" xmlns:w14="http://schemas.microsoft.com/office/word/2010/wordml" xmlns:w15="http://schemas.microsoft.com/office/word/2012/wordml" xmlns:wpg="http://schemas.microsoft.com/office/word/2010/wordprocessingGroup" xmlns:wpi="http://schemas.microsoft.com/office/word/2010/wordprocessingInk" xmlns:wne="http://schemas.microsoft.com/office/word/2006/wordml" xmlns:wps="http://schemas.microsoft.com/office/word/2010/wordprocessingShape" mc:Ignorable="w14 w15 wp14">
+<w:document xmlns:wpc="http://schemas.microsoft.com/office/word/2010/wordprocessingCanvas" xmlns:cx="http://schemas.microsoft.com/office/drawing/2014/chartex" xmlns:cx1="http://schemas.microsoft.com/office/drawing/2015/9/8/chartex" xmlns:mc="http://schemas.openxmlformats.org/markup-compatibility/2006" xmlns:o="urn:schemas-microsoft-com:office:office" xmlns:r="http://schemas.openxmlformats.org/officeDocument/2006/relationships" xmlns:m="http://schemas.openxmlformats.org/officeDocument/2006/math" xmlns:v="urn:schemas-microsoft-com:vml" xmlns:wp14="http://schemas.microsoft.com/office/word/2010/wordprocessingDrawing" xmlns:wp="http://schemas.openxmlformats.org/drawingml/2006/wordprocessingDrawing" xmlns:w10="urn:schemas-microsoft-com:office:word" xmlns:w="http://schemas.openxmlformats.org/wordprocessingml/2006/main" xmlns:w14="http://schemas.microsoft.com/office/word/2010/wordml" xmlns:w15="http://schemas.microsoft.com/office/word/2012/wordml" xmlns:w16se="http://schemas.microsoft.com/office/word/2015/wordml/symex" xmlns:wpg="http://schemas.microsoft.com/office/word/2010/wordprocessingGroup" xmlns:wpi="http://schemas.microsoft.com/office/word/2010/wordprocessingInk" xmlns:wne="http://schemas.microsoft.com/office/word/2006/wordml" xmlns:wps="http://schemas.microsoft.com/office/word/2010/wordprocessingShape" mc:Ignorable="w14 w15 w16se wp14">
   <w:body>
     <w:p>
       <w:pPr>
@@ -8,8 +8,6 @@
           <w:i/>
         </w:rPr>
       </w:pPr>
-      <w:bookmarkStart w:id="0" w:name="_GoBack"/>
-      <w:bookmarkEnd w:id="0"/>
       <w:r>
         <w:rPr>
           <w:i/>
@@ -45,17 +43,53 @@
         <w:rPr>
           <w:b/>
         </w:rPr>
-        <w:t>Re: Expression of Sirtfi compliance for Example University</w:t>
-      </w:r>
-    </w:p>
-    <w:p>
-      <w:r>
-        <w:t>This serves to certify that Example University completed a self-assessment of the identity provider it uses within the South African Identity Federation (SAFIRE) on DD MMM YYYY.</w:t>
-      </w:r>
-    </w:p>
-    <w:p>
-      <w:r>
-        <w:t xml:space="preserve">Example University hereby confirms that, at the time of the aforementioned assessment, our identity provider (as well as the underlying systems on which it depends) satisfied the normative assertions set out in the REFEDS Security Incident Response Trust Framework for Federated Identity (Sirtfi) v1.0, as described at </w:t>
+        <w:t xml:space="preserve">Re: Expression of </w:t>
+      </w:r>
+      <w:proofErr w:type="spellStart"/>
+      <w:r>
+        <w:rPr>
+          <w:b/>
+        </w:rPr>
+        <w:t>Sirtfi</w:t>
+      </w:r>
+      <w:proofErr w:type="spellEnd"/>
+      <w:r>
+        <w:rPr>
+          <w:b/>
+        </w:rPr>
+        <w:t xml:space="preserve"> compliance for Example University</w:t>
+      </w:r>
+    </w:p>
+    <w:p>
+      <w:r>
+        <w:t xml:space="preserve">This serves to </w:t>
+      </w:r>
+      <w:r>
+        <w:t>confirm</w:t>
+      </w:r>
+      <w:r>
+        <w:t xml:space="preserve"> that Example University completed a self-assessment of the identity provider it uses within the South African Identity Federation (SAFIRE) on DD MMM YYYY.</w:t>
+      </w:r>
+    </w:p>
+    <w:p>
+      <w:r>
+        <w:t xml:space="preserve">Example University hereby </w:t>
+      </w:r>
+      <w:r>
+        <w:t>attests</w:t>
+      </w:r>
+      <w:bookmarkStart w:id="0" w:name="_GoBack"/>
+      <w:bookmarkEnd w:id="0"/>
+      <w:r>
+        <w:t xml:space="preserve"> that, at the time of the aforementioned assessment, our identity provider (as well as the underlying systems on which it depends) satisfied the normative assertions set out in the REFEDS Security Incident Response Trust Framework for Federated Identity (</w:t>
+      </w:r>
+      <w:proofErr w:type="spellStart"/>
+      <w:r>
+        <w:t>Sirtfi</w:t>
+      </w:r>
+      <w:proofErr w:type="spellEnd"/>
+      <w:r>
+        <w:t xml:space="preserve">) v1.0, as described at </w:t>
       </w:r>
       <w:r>
         <w:t>https://refeds.org/wp-content/uploads/2016/01/Sirtfi-1.0.pdf</w:t>
@@ -215,7 +249,7 @@
 </file>
 
 <file path=word/endnotes.xml><?xml version="1.0" encoding="utf-8"?>
-<w:endnotes xmlns:wpc="http://schemas.microsoft.com/office/word/2010/wordprocessingCanvas" xmlns:mc="http://schemas.openxmlformats.org/markup-compatibility/2006" xmlns:o="urn:schemas-microsoft-com:office:office" xmlns:r="http://schemas.openxmlformats.org/officeDocument/2006/relationships" xmlns:m="http://schemas.openxmlformats.org/officeDocument/2006/math" xmlns:v="urn:schemas-microsoft-com:vml" xmlns:wp14="http://schemas.microsoft.com/office/word/2010/wordprocessingDrawing" xmlns:wp="http://schemas.openxmlformats.org/drawingml/2006/wordprocessingDrawing" xmlns:w10="urn:schemas-microsoft-com:office:word" xmlns:w="http://schemas.openxmlformats.org/wordprocessingml/2006/main" xmlns:w14="http://schemas.microsoft.com/office/word/2010/wordml" xmlns:w15="http://schemas.microsoft.com/office/word/2012/wordml" xmlns:wpg="http://schemas.microsoft.com/office/word/2010/wordprocessingGroup" xmlns:wpi="http://schemas.microsoft.com/office/word/2010/wordprocessingInk" xmlns:wne="http://schemas.microsoft.com/office/word/2006/wordml" xmlns:wps="http://schemas.microsoft.com/office/word/2010/wordprocessingShape" mc:Ignorable="w14 w15 wp14">
+<w:endnotes xmlns:wpc="http://schemas.microsoft.com/office/word/2010/wordprocessingCanvas" xmlns:cx="http://schemas.microsoft.com/office/drawing/2014/chartex" xmlns:cx1="http://schemas.microsoft.com/office/drawing/2015/9/8/chartex" xmlns:mc="http://schemas.openxmlformats.org/markup-compatibility/2006" xmlns:o="urn:schemas-microsoft-com:office:office" xmlns:r="http://schemas.openxmlformats.org/officeDocument/2006/relationships" xmlns:m="http://schemas.openxmlformats.org/officeDocument/2006/math" xmlns:v="urn:schemas-microsoft-com:vml" xmlns:wp14="http://schemas.microsoft.com/office/word/2010/wordprocessingDrawing" xmlns:wp="http://schemas.openxmlformats.org/drawingml/2006/wordprocessingDrawing" xmlns:w10="urn:schemas-microsoft-com:office:word" xmlns:w="http://schemas.openxmlformats.org/wordprocessingml/2006/main" xmlns:w14="http://schemas.microsoft.com/office/word/2010/wordml" xmlns:w15="http://schemas.microsoft.com/office/word/2012/wordml" xmlns:w16se="http://schemas.microsoft.com/office/word/2015/wordml/symex" xmlns:wpg="http://schemas.microsoft.com/office/word/2010/wordprocessingGroup" xmlns:wpi="http://schemas.microsoft.com/office/word/2010/wordprocessingInk" xmlns:wne="http://schemas.microsoft.com/office/word/2006/wordml" xmlns:wps="http://schemas.microsoft.com/office/word/2010/wordprocessingShape" mc:Ignorable="w14 w15 w16se wp14">
   <w:endnote w:type="separator" w:id="-1">
     <w:p>
       <w:pPr>
@@ -240,7 +274,7 @@
 </file>
 
 <file path=word/footer1.xml><?xml version="1.0" encoding="utf-8"?>
-<w:ftr xmlns:wpc="http://schemas.microsoft.com/office/word/2010/wordprocessingCanvas" xmlns:mc="http://schemas.openxmlformats.org/markup-compatibility/2006" xmlns:o="urn:schemas-microsoft-com:office:office" xmlns:r="http://schemas.openxmlformats.org/officeDocument/2006/relationships" xmlns:m="http://schemas.openxmlformats.org/officeDocument/2006/math" xmlns:v="urn:schemas-microsoft-com:vml" xmlns:wp14="http://schemas.microsoft.com/office/word/2010/wordprocessingDrawing" xmlns:wp="http://schemas.openxmlformats.org/drawingml/2006/wordprocessingDrawing" xmlns:w10="urn:schemas-microsoft-com:office:word" xmlns:w="http://schemas.openxmlformats.org/wordprocessingml/2006/main" xmlns:w14="http://schemas.microsoft.com/office/word/2010/wordml" xmlns:w15="http://schemas.microsoft.com/office/word/2012/wordml" xmlns:wpg="http://schemas.microsoft.com/office/word/2010/wordprocessingGroup" xmlns:wpi="http://schemas.microsoft.com/office/word/2010/wordprocessingInk" xmlns:wne="http://schemas.microsoft.com/office/word/2006/wordml" xmlns:wps="http://schemas.microsoft.com/office/word/2010/wordprocessingShape" mc:Ignorable="w14 w15 wp14">
+<w:ftr xmlns:wpc="http://schemas.microsoft.com/office/word/2010/wordprocessingCanvas" xmlns:cx="http://schemas.microsoft.com/office/drawing/2014/chartex" xmlns:cx1="http://schemas.microsoft.com/office/drawing/2015/9/8/chartex" xmlns:mc="http://schemas.openxmlformats.org/markup-compatibility/2006" xmlns:o="urn:schemas-microsoft-com:office:office" xmlns:r="http://schemas.openxmlformats.org/officeDocument/2006/relationships" xmlns:m="http://schemas.openxmlformats.org/officeDocument/2006/math" xmlns:v="urn:schemas-microsoft-com:vml" xmlns:wp14="http://schemas.microsoft.com/office/word/2010/wordprocessingDrawing" xmlns:wp="http://schemas.openxmlformats.org/drawingml/2006/wordprocessingDrawing" xmlns:w10="urn:schemas-microsoft-com:office:word" xmlns:w="http://schemas.openxmlformats.org/wordprocessingml/2006/main" xmlns:w14="http://schemas.microsoft.com/office/word/2010/wordml" xmlns:w15="http://schemas.microsoft.com/office/word/2012/wordml" xmlns:w16se="http://schemas.microsoft.com/office/word/2015/wordml/symex" xmlns:wpg="http://schemas.microsoft.com/office/word/2010/wordprocessingGroup" xmlns:wpi="http://schemas.microsoft.com/office/word/2010/wordprocessingInk" xmlns:wne="http://schemas.microsoft.com/office/word/2006/wordml" xmlns:wps="http://schemas.microsoft.com/office/word/2010/wordprocessingShape" mc:Ignorable="w14 w15 w16se wp14">
   <w:p>
     <w:pPr>
       <w:pStyle w:val="Footer"/>
@@ -250,7 +284,7 @@
 </file>
 
 <file path=word/footer2.xml><?xml version="1.0" encoding="utf-8"?>
-<w:ftr xmlns:wpc="http://schemas.microsoft.com/office/word/2010/wordprocessingCanvas" xmlns:mc="http://schemas.openxmlformats.org/markup-compatibility/2006" xmlns:o="urn:schemas-microsoft-com:office:office" xmlns:r="http://schemas.openxmlformats.org/officeDocument/2006/relationships" xmlns:m="http://schemas.openxmlformats.org/officeDocument/2006/math" xmlns:v="urn:schemas-microsoft-com:vml" xmlns:wp14="http://schemas.microsoft.com/office/word/2010/wordprocessingDrawing" xmlns:wp="http://schemas.openxmlformats.org/drawingml/2006/wordprocessingDrawing" xmlns:w10="urn:schemas-microsoft-com:office:word" xmlns:w="http://schemas.openxmlformats.org/wordprocessingml/2006/main" xmlns:w14="http://schemas.microsoft.com/office/word/2010/wordml" xmlns:w15="http://schemas.microsoft.com/office/word/2012/wordml" xmlns:wpg="http://schemas.microsoft.com/office/word/2010/wordprocessingGroup" xmlns:wpi="http://schemas.microsoft.com/office/word/2010/wordprocessingInk" xmlns:wne="http://schemas.microsoft.com/office/word/2006/wordml" xmlns:wps="http://schemas.microsoft.com/office/word/2010/wordprocessingShape" mc:Ignorable="w14 w15 wp14">
+<w:ftr xmlns:wpc="http://schemas.microsoft.com/office/word/2010/wordprocessingCanvas" xmlns:cx="http://schemas.microsoft.com/office/drawing/2014/chartex" xmlns:cx1="http://schemas.microsoft.com/office/drawing/2015/9/8/chartex" xmlns:mc="http://schemas.openxmlformats.org/markup-compatibility/2006" xmlns:o="urn:schemas-microsoft-com:office:office" xmlns:r="http://schemas.openxmlformats.org/officeDocument/2006/relationships" xmlns:m="http://schemas.openxmlformats.org/officeDocument/2006/math" xmlns:v="urn:schemas-microsoft-com:vml" xmlns:wp14="http://schemas.microsoft.com/office/word/2010/wordprocessingDrawing" xmlns:wp="http://schemas.openxmlformats.org/drawingml/2006/wordprocessingDrawing" xmlns:w10="urn:schemas-microsoft-com:office:word" xmlns:w="http://schemas.openxmlformats.org/wordprocessingml/2006/main" xmlns:w14="http://schemas.microsoft.com/office/word/2010/wordml" xmlns:w15="http://schemas.microsoft.com/office/word/2012/wordml" xmlns:w16se="http://schemas.microsoft.com/office/word/2015/wordml/symex" xmlns:wpg="http://schemas.microsoft.com/office/word/2010/wordprocessingGroup" xmlns:wpi="http://schemas.microsoft.com/office/word/2010/wordprocessingInk" xmlns:wne="http://schemas.microsoft.com/office/word/2006/wordml" xmlns:wps="http://schemas.microsoft.com/office/word/2010/wordprocessingShape" mc:Ignorable="w14 w15 w16se wp14">
   <w:p>
     <w:pPr>
       <w:pStyle w:val="Footer"/>
@@ -260,7 +294,7 @@
 </file>
 
 <file path=word/footer3.xml><?xml version="1.0" encoding="utf-8"?>
-<w:ftr xmlns:wpc="http://schemas.microsoft.com/office/word/2010/wordprocessingCanvas" xmlns:mc="http://schemas.openxmlformats.org/markup-compatibility/2006" xmlns:o="urn:schemas-microsoft-com:office:office" xmlns:r="http://schemas.openxmlformats.org/officeDocument/2006/relationships" xmlns:m="http://schemas.openxmlformats.org/officeDocument/2006/math" xmlns:v="urn:schemas-microsoft-com:vml" xmlns:wp14="http://schemas.microsoft.com/office/word/2010/wordprocessingDrawing" xmlns:wp="http://schemas.openxmlformats.org/drawingml/2006/wordprocessingDrawing" xmlns:w10="urn:schemas-microsoft-com:office:word" xmlns:w="http://schemas.openxmlformats.org/wordprocessingml/2006/main" xmlns:w14="http://schemas.microsoft.com/office/word/2010/wordml" xmlns:w15="http://schemas.microsoft.com/office/word/2012/wordml" xmlns:wpg="http://schemas.microsoft.com/office/word/2010/wordprocessingGroup" xmlns:wpi="http://schemas.microsoft.com/office/word/2010/wordprocessingInk" xmlns:wne="http://schemas.microsoft.com/office/word/2006/wordml" xmlns:wps="http://schemas.microsoft.com/office/word/2010/wordprocessingShape" mc:Ignorable="w14 w15 wp14">
+<w:ftr xmlns:wpc="http://schemas.microsoft.com/office/word/2010/wordprocessingCanvas" xmlns:cx="http://schemas.microsoft.com/office/drawing/2014/chartex" xmlns:cx1="http://schemas.microsoft.com/office/drawing/2015/9/8/chartex" xmlns:mc="http://schemas.openxmlformats.org/markup-compatibility/2006" xmlns:o="urn:schemas-microsoft-com:office:office" xmlns:r="http://schemas.openxmlformats.org/officeDocument/2006/relationships" xmlns:m="http://schemas.openxmlformats.org/officeDocument/2006/math" xmlns:v="urn:schemas-microsoft-com:vml" xmlns:wp14="http://schemas.microsoft.com/office/word/2010/wordprocessingDrawing" xmlns:wp="http://schemas.openxmlformats.org/drawingml/2006/wordprocessingDrawing" xmlns:w10="urn:schemas-microsoft-com:office:word" xmlns:w="http://schemas.openxmlformats.org/wordprocessingml/2006/main" xmlns:w14="http://schemas.microsoft.com/office/word/2010/wordml" xmlns:w15="http://schemas.microsoft.com/office/word/2012/wordml" xmlns:w16se="http://schemas.microsoft.com/office/word/2015/wordml/symex" xmlns:wpg="http://schemas.microsoft.com/office/word/2010/wordprocessingGroup" xmlns:wpi="http://schemas.microsoft.com/office/word/2010/wordprocessingInk" xmlns:wne="http://schemas.microsoft.com/office/word/2006/wordml" xmlns:wps="http://schemas.microsoft.com/office/word/2010/wordprocessingShape" mc:Ignorable="w14 w15 w16se wp14">
   <w:p>
     <w:pPr>
       <w:pStyle w:val="Footer"/>
@@ -270,7 +304,7 @@
 </file>
 
 <file path=word/footnotes.xml><?xml version="1.0" encoding="utf-8"?>
-<w:footnotes xmlns:wpc="http://schemas.microsoft.com/office/word/2010/wordprocessingCanvas" xmlns:mc="http://schemas.openxmlformats.org/markup-compatibility/2006" xmlns:o="urn:schemas-microsoft-com:office:office" xmlns:r="http://schemas.openxmlformats.org/officeDocument/2006/relationships" xmlns:m="http://schemas.openxmlformats.org/officeDocument/2006/math" xmlns:v="urn:schemas-microsoft-com:vml" xmlns:wp14="http://schemas.microsoft.com/office/word/2010/wordprocessingDrawing" xmlns:wp="http://schemas.openxmlformats.org/drawingml/2006/wordprocessingDrawing" xmlns:w10="urn:schemas-microsoft-com:office:word" xmlns:w="http://schemas.openxmlformats.org/wordprocessingml/2006/main" xmlns:w14="http://schemas.microsoft.com/office/word/2010/wordml" xmlns:w15="http://schemas.microsoft.com/office/word/2012/wordml" xmlns:wpg="http://schemas.microsoft.com/office/word/2010/wordprocessingGroup" xmlns:wpi="http://schemas.microsoft.com/office/word/2010/wordprocessingInk" xmlns:wne="http://schemas.microsoft.com/office/word/2006/wordml" xmlns:wps="http://schemas.microsoft.com/office/word/2010/wordprocessingShape" mc:Ignorable="w14 w15 wp14">
+<w:footnotes xmlns:wpc="http://schemas.microsoft.com/office/word/2010/wordprocessingCanvas" xmlns:cx="http://schemas.microsoft.com/office/drawing/2014/chartex" xmlns:cx1="http://schemas.microsoft.com/office/drawing/2015/9/8/chartex" xmlns:mc="http://schemas.openxmlformats.org/markup-compatibility/2006" xmlns:o="urn:schemas-microsoft-com:office:office" xmlns:r="http://schemas.openxmlformats.org/officeDocument/2006/relationships" xmlns:m="http://schemas.openxmlformats.org/officeDocument/2006/math" xmlns:v="urn:schemas-microsoft-com:vml" xmlns:wp14="http://schemas.microsoft.com/office/word/2010/wordprocessingDrawing" xmlns:wp="http://schemas.openxmlformats.org/drawingml/2006/wordprocessingDrawing" xmlns:w10="urn:schemas-microsoft-com:office:word" xmlns:w="http://schemas.openxmlformats.org/wordprocessingml/2006/main" xmlns:w14="http://schemas.microsoft.com/office/word/2010/wordml" xmlns:w15="http://schemas.microsoft.com/office/word/2012/wordml" xmlns:w16se="http://schemas.microsoft.com/office/word/2015/wordml/symex" xmlns:wpg="http://schemas.microsoft.com/office/word/2010/wordprocessingGroup" xmlns:wpi="http://schemas.microsoft.com/office/word/2010/wordprocessingInk" xmlns:wne="http://schemas.microsoft.com/office/word/2006/wordml" xmlns:wps="http://schemas.microsoft.com/office/word/2010/wordprocessingShape" mc:Ignorable="w14 w15 w16se wp14">
   <w:footnote w:type="separator" w:id="-1">
     <w:p>
       <w:pPr>
@@ -295,7 +329,7 @@
 </file>
 
 <file path=word/header1.xml><?xml version="1.0" encoding="utf-8"?>
-<w:hdr xmlns:wpc="http://schemas.microsoft.com/office/word/2010/wordprocessingCanvas" xmlns:mc="http://schemas.openxmlformats.org/markup-compatibility/2006" xmlns:o="urn:schemas-microsoft-com:office:office" xmlns:r="http://schemas.openxmlformats.org/officeDocument/2006/relationships" xmlns:m="http://schemas.openxmlformats.org/officeDocument/2006/math" xmlns:v="urn:schemas-microsoft-com:vml" xmlns:wp14="http://schemas.microsoft.com/office/word/2010/wordprocessingDrawing" xmlns:wp="http://schemas.openxmlformats.org/drawingml/2006/wordprocessingDrawing" xmlns:w10="urn:schemas-microsoft-com:office:word" xmlns:w="http://schemas.openxmlformats.org/wordprocessingml/2006/main" xmlns:w14="http://schemas.microsoft.com/office/word/2010/wordml" xmlns:w15="http://schemas.microsoft.com/office/word/2012/wordml" xmlns:wpg="http://schemas.microsoft.com/office/word/2010/wordprocessingGroup" xmlns:wpi="http://schemas.microsoft.com/office/word/2010/wordprocessingInk" xmlns:wne="http://schemas.microsoft.com/office/word/2006/wordml" xmlns:wps="http://schemas.microsoft.com/office/word/2010/wordprocessingShape" mc:Ignorable="w14 w15 wp14">
+<w:hdr xmlns:wpc="http://schemas.microsoft.com/office/word/2010/wordprocessingCanvas" xmlns:cx="http://schemas.microsoft.com/office/drawing/2014/chartex" xmlns:cx1="http://schemas.microsoft.com/office/drawing/2015/9/8/chartex" xmlns:mc="http://schemas.openxmlformats.org/markup-compatibility/2006" xmlns:o="urn:schemas-microsoft-com:office:office" xmlns:r="http://schemas.openxmlformats.org/officeDocument/2006/relationships" xmlns:m="http://schemas.openxmlformats.org/officeDocument/2006/math" xmlns:v="urn:schemas-microsoft-com:vml" xmlns:wp14="http://schemas.microsoft.com/office/word/2010/wordprocessingDrawing" xmlns:wp="http://schemas.openxmlformats.org/drawingml/2006/wordprocessingDrawing" xmlns:w10="urn:schemas-microsoft-com:office:word" xmlns:w="http://schemas.openxmlformats.org/wordprocessingml/2006/main" xmlns:w14="http://schemas.microsoft.com/office/word/2010/wordml" xmlns:w15="http://schemas.microsoft.com/office/word/2012/wordml" xmlns:w16se="http://schemas.microsoft.com/office/word/2015/wordml/symex" xmlns:wpg="http://schemas.microsoft.com/office/word/2010/wordprocessingGroup" xmlns:wpi="http://schemas.microsoft.com/office/word/2010/wordprocessingInk" xmlns:wne="http://schemas.microsoft.com/office/word/2006/wordml" xmlns:wps="http://schemas.microsoft.com/office/word/2010/wordprocessingShape" mc:Ignorable="w14 w15 w16se wp14">
   <w:p>
     <w:pPr>
       <w:pStyle w:val="Header"/>
@@ -305,7 +339,7 @@
 </file>
 
 <file path=word/header2.xml><?xml version="1.0" encoding="utf-8"?>
-<w:hdr xmlns:wpc="http://schemas.microsoft.com/office/word/2010/wordprocessingCanvas" xmlns:mc="http://schemas.openxmlformats.org/markup-compatibility/2006" xmlns:o="urn:schemas-microsoft-com:office:office" xmlns:r="http://schemas.openxmlformats.org/officeDocument/2006/relationships" xmlns:m="http://schemas.openxmlformats.org/officeDocument/2006/math" xmlns:v="urn:schemas-microsoft-com:vml" xmlns:wp14="http://schemas.microsoft.com/office/word/2010/wordprocessingDrawing" xmlns:wp="http://schemas.openxmlformats.org/drawingml/2006/wordprocessingDrawing" xmlns:w10="urn:schemas-microsoft-com:office:word" xmlns:w="http://schemas.openxmlformats.org/wordprocessingml/2006/main" xmlns:w14="http://schemas.microsoft.com/office/word/2010/wordml" xmlns:w15="http://schemas.microsoft.com/office/word/2012/wordml" xmlns:wpg="http://schemas.microsoft.com/office/word/2010/wordprocessingGroup" xmlns:wpi="http://schemas.microsoft.com/office/word/2010/wordprocessingInk" xmlns:wne="http://schemas.microsoft.com/office/word/2006/wordml" xmlns:wps="http://schemas.microsoft.com/office/word/2010/wordprocessingShape" mc:Ignorable="w14 w15 wp14">
+<w:hdr xmlns:wpc="http://schemas.microsoft.com/office/word/2010/wordprocessingCanvas" xmlns:cx="http://schemas.microsoft.com/office/drawing/2014/chartex" xmlns:cx1="http://schemas.microsoft.com/office/drawing/2015/9/8/chartex" xmlns:mc="http://schemas.openxmlformats.org/markup-compatibility/2006" xmlns:o="urn:schemas-microsoft-com:office:office" xmlns:r="http://schemas.openxmlformats.org/officeDocument/2006/relationships" xmlns:m="http://schemas.openxmlformats.org/officeDocument/2006/math" xmlns:v="urn:schemas-microsoft-com:vml" xmlns:wp14="http://schemas.microsoft.com/office/word/2010/wordprocessingDrawing" xmlns:wp="http://schemas.openxmlformats.org/drawingml/2006/wordprocessingDrawing" xmlns:w10="urn:schemas-microsoft-com:office:word" xmlns:w="http://schemas.openxmlformats.org/wordprocessingml/2006/main" xmlns:w14="http://schemas.microsoft.com/office/word/2010/wordml" xmlns:w15="http://schemas.microsoft.com/office/word/2012/wordml" xmlns:w16se="http://schemas.microsoft.com/office/word/2015/wordml/symex" xmlns:wpg="http://schemas.microsoft.com/office/word/2010/wordprocessingGroup" xmlns:wpi="http://schemas.microsoft.com/office/word/2010/wordprocessingInk" xmlns:wne="http://schemas.microsoft.com/office/word/2006/wordml" xmlns:wps="http://schemas.microsoft.com/office/word/2010/wordprocessingShape" mc:Ignorable="w14 w15 w16se wp14">
   <w:p>
     <w:pPr>
       <w:pStyle w:val="Header"/>
@@ -315,7 +349,7 @@
 </file>
 
 <file path=word/header3.xml><?xml version="1.0" encoding="utf-8"?>
-<w:hdr xmlns:wpc="http://schemas.microsoft.com/office/word/2010/wordprocessingCanvas" xmlns:mc="http://schemas.openxmlformats.org/markup-compatibility/2006" xmlns:o="urn:schemas-microsoft-com:office:office" xmlns:r="http://schemas.openxmlformats.org/officeDocument/2006/relationships" xmlns:m="http://schemas.openxmlformats.org/officeDocument/2006/math" xmlns:v="urn:schemas-microsoft-com:vml" xmlns:wp14="http://schemas.microsoft.com/office/word/2010/wordprocessingDrawing" xmlns:wp="http://schemas.openxmlformats.org/drawingml/2006/wordprocessingDrawing" xmlns:w10="urn:schemas-microsoft-com:office:word" xmlns:w="http://schemas.openxmlformats.org/wordprocessingml/2006/main" xmlns:w14="http://schemas.microsoft.com/office/word/2010/wordml" xmlns:w15="http://schemas.microsoft.com/office/word/2012/wordml" xmlns:wpg="http://schemas.microsoft.com/office/word/2010/wordprocessingGroup" xmlns:wpi="http://schemas.microsoft.com/office/word/2010/wordprocessingInk" xmlns:wne="http://schemas.microsoft.com/office/word/2006/wordml" xmlns:wps="http://schemas.microsoft.com/office/word/2010/wordprocessingShape" mc:Ignorable="w14 w15 wp14">
+<w:hdr xmlns:wpc="http://schemas.microsoft.com/office/word/2010/wordprocessingCanvas" xmlns:cx="http://schemas.microsoft.com/office/drawing/2014/chartex" xmlns:cx1="http://schemas.microsoft.com/office/drawing/2015/9/8/chartex" xmlns:mc="http://schemas.openxmlformats.org/markup-compatibility/2006" xmlns:o="urn:schemas-microsoft-com:office:office" xmlns:r="http://schemas.openxmlformats.org/officeDocument/2006/relationships" xmlns:m="http://schemas.openxmlformats.org/officeDocument/2006/math" xmlns:v="urn:schemas-microsoft-com:vml" xmlns:wp14="http://schemas.microsoft.com/office/word/2010/wordprocessingDrawing" xmlns:wp="http://schemas.openxmlformats.org/drawingml/2006/wordprocessingDrawing" xmlns:w10="urn:schemas-microsoft-com:office:word" xmlns:w="http://schemas.openxmlformats.org/wordprocessingml/2006/main" xmlns:w14="http://schemas.microsoft.com/office/word/2010/wordml" xmlns:w15="http://schemas.microsoft.com/office/word/2012/wordml" xmlns:w16se="http://schemas.microsoft.com/office/word/2015/wordml/symex" xmlns:wpg="http://schemas.microsoft.com/office/word/2010/wordprocessingGroup" xmlns:wpi="http://schemas.microsoft.com/office/word/2010/wordprocessingInk" xmlns:wne="http://schemas.microsoft.com/office/word/2006/wordml" xmlns:wps="http://schemas.microsoft.com/office/word/2010/wordprocessingShape" mc:Ignorable="w14 w15 w16se wp14">
   <w:p>
     <w:pPr>
       <w:pStyle w:val="Header"/>
@@ -325,7 +359,7 @@
 </file>
 
 <file path=word/styles.xml><?xml version="1.0" encoding="utf-8"?>
-<w:styles xmlns:mc="http://schemas.openxmlformats.org/markup-compatibility/2006" xmlns:r="http://schemas.openxmlformats.org/officeDocument/2006/relationships" xmlns:w="http://schemas.openxmlformats.org/wordprocessingml/2006/main" xmlns:w14="http://schemas.microsoft.com/office/word/2010/wordml" xmlns:w15="http://schemas.microsoft.com/office/word/2012/wordml" mc:Ignorable="w14 w15">
+<w:styles xmlns:mc="http://schemas.openxmlformats.org/markup-compatibility/2006" xmlns:r="http://schemas.openxmlformats.org/officeDocument/2006/relationships" xmlns:w="http://schemas.openxmlformats.org/wordprocessingml/2006/main" xmlns:w14="http://schemas.microsoft.com/office/word/2010/wordml" xmlns:w15="http://schemas.microsoft.com/office/word/2012/wordml" xmlns:w16se="http://schemas.microsoft.com/office/word/2015/wordml/symex" mc:Ignorable="w14 w15 w16se">
   <w:docDefaults>
     <w:rPrDefault>
       <w:rPr>

</xml_diff>

<commit_message>
Add paragraph about self-assertion
</commit_message>
<xml_diff>
--- a/content/technical/saml2/sirtfi/SAFIRE-Sirtfi-Compliance-Template.docx
+++ b/content/technical/saml2/sirtfi/SAFIRE-Sirtfi-Compliance-Template.docx
@@ -1,6 +1,6 @@
 
 <file path=word/document.xml><?xml version="1.0" encoding="utf-8"?>
-<w:document xmlns:wpc="http://schemas.microsoft.com/office/word/2010/wordprocessingCanvas" xmlns:cx="http://schemas.microsoft.com/office/drawing/2014/chartex" xmlns:cx1="http://schemas.microsoft.com/office/drawing/2015/9/8/chartex" xmlns:mc="http://schemas.openxmlformats.org/markup-compatibility/2006" xmlns:o="urn:schemas-microsoft-com:office:office" xmlns:r="http://schemas.openxmlformats.org/officeDocument/2006/relationships" xmlns:m="http://schemas.openxmlformats.org/officeDocument/2006/math" xmlns:v="urn:schemas-microsoft-com:vml" xmlns:wp14="http://schemas.microsoft.com/office/word/2010/wordprocessingDrawing" xmlns:wp="http://schemas.openxmlformats.org/drawingml/2006/wordprocessingDrawing" xmlns:w10="urn:schemas-microsoft-com:office:word" xmlns:w="http://schemas.openxmlformats.org/wordprocessingml/2006/main" xmlns:w14="http://schemas.microsoft.com/office/word/2010/wordml" xmlns:w15="http://schemas.microsoft.com/office/word/2012/wordml" xmlns:w16se="http://schemas.microsoft.com/office/word/2015/wordml/symex" xmlns:wpg="http://schemas.microsoft.com/office/word/2010/wordprocessingGroup" xmlns:wpi="http://schemas.microsoft.com/office/word/2010/wordprocessingInk" xmlns:wne="http://schemas.microsoft.com/office/word/2006/wordml" xmlns:wps="http://schemas.microsoft.com/office/word/2010/wordprocessingShape" mc:Ignorable="w14 w15 w16se wp14">
+<w:document xmlns:wpc="http://schemas.microsoft.com/office/word/2010/wordprocessingCanvas" xmlns:cx="http://schemas.microsoft.com/office/drawing/2014/chartex" xmlns:cx1="http://schemas.microsoft.com/office/drawing/2015/9/8/chartex" xmlns:cx2="http://schemas.microsoft.com/office/drawing/2015/10/21/chartex" xmlns:cx3="http://schemas.microsoft.com/office/drawing/2016/5/9/chartex" xmlns:cx4="http://schemas.microsoft.com/office/drawing/2016/5/10/chartex" xmlns:cx5="http://schemas.microsoft.com/office/drawing/2016/5/11/chartex" xmlns:cx6="http://schemas.microsoft.com/office/drawing/2016/5/12/chartex" xmlns:cx7="http://schemas.microsoft.com/office/drawing/2016/5/13/chartex" xmlns:cx8="http://schemas.microsoft.com/office/drawing/2016/5/14/chartex" xmlns:mc="http://schemas.openxmlformats.org/markup-compatibility/2006" xmlns:aink="http://schemas.microsoft.com/office/drawing/2016/ink" xmlns:am3d="http://schemas.microsoft.com/office/drawing/2017/model3d" xmlns:o="urn:schemas-microsoft-com:office:office" xmlns:r="http://schemas.openxmlformats.org/officeDocument/2006/relationships" xmlns:m="http://schemas.openxmlformats.org/officeDocument/2006/math" xmlns:v="urn:schemas-microsoft-com:vml" xmlns:wp14="http://schemas.microsoft.com/office/word/2010/wordprocessingDrawing" xmlns:wp="http://schemas.openxmlformats.org/drawingml/2006/wordprocessingDrawing" xmlns:w10="urn:schemas-microsoft-com:office:word" xmlns:w="http://schemas.openxmlformats.org/wordprocessingml/2006/main" xmlns:w14="http://schemas.microsoft.com/office/word/2010/wordml" xmlns:w15="http://schemas.microsoft.com/office/word/2012/wordml" xmlns:w16cid="http://schemas.microsoft.com/office/word/2016/wordml/cid" xmlns:w16se="http://schemas.microsoft.com/office/word/2015/wordml/symex" xmlns:wpg="http://schemas.microsoft.com/office/word/2010/wordprocessingGroup" xmlns:wpi="http://schemas.microsoft.com/office/word/2010/wordprocessingInk" xmlns:wne="http://schemas.microsoft.com/office/word/2006/wordml" xmlns:wps="http://schemas.microsoft.com/office/word/2010/wordprocessingShape" mc:Ignorable="w14 w15 w16se w16cid wp14">
   <w:body>
     <w:p>
       <w:pPr>
@@ -78,8 +78,6 @@
       <w:r>
         <w:t>attests</w:t>
       </w:r>
-      <w:bookmarkStart w:id="0" w:name="_GoBack"/>
-      <w:bookmarkEnd w:id="0"/>
       <w:r>
         <w:t xml:space="preserve"> that, at the time of the aforementioned assessment, our identity provider (as well as the underlying systems on which it depends) satisfied the normative assertions set out in the REFEDS Security Incident Response Trust Framework for Federated Identity (</w:t>
       </w:r>
@@ -197,6 +195,20 @@
     <w:p/>
     <w:p>
       <w:r>
+        <w:t xml:space="preserve">We understand that this commitment is self-asserted, and that the Federation Operator does not verify our compliance with </w:t>
+      </w:r>
+      <w:proofErr w:type="spellStart"/>
+      <w:r>
+        <w:t>Sirtfi</w:t>
+      </w:r>
+      <w:proofErr w:type="spellEnd"/>
+      <w:r>
+        <w:t>.</w:t>
+      </w:r>
+    </w:p>
+    <w:p/>
+    <w:p>
+      <w:r>
         <w:t>Sincerely,</w:t>
       </w:r>
     </w:p>
@@ -233,12 +245,12 @@
       </w:r>
     </w:p>
     <w:sectPr>
-      <w:headerReference w:type="even" r:id="rId6"/>
-      <w:headerReference w:type="default" r:id="rId7"/>
-      <w:footerReference w:type="even" r:id="rId8"/>
-      <w:footerReference w:type="default" r:id="rId9"/>
-      <w:headerReference w:type="first" r:id="rId10"/>
-      <w:footerReference w:type="first" r:id="rId11"/>
+      <w:headerReference w:type="even" r:id="rId7"/>
+      <w:headerReference w:type="default" r:id="rId8"/>
+      <w:footerReference w:type="even" r:id="rId9"/>
+      <w:footerReference w:type="default" r:id="rId10"/>
+      <w:headerReference w:type="first" r:id="rId11"/>
+      <w:footerReference w:type="first" r:id="rId12"/>
       <w:pgSz w:w="11906" w:h="16838"/>
       <w:pgMar w:top="1440" w:right="1440" w:bottom="1440" w:left="1440" w:header="708" w:footer="708" w:gutter="0"/>
       <w:cols w:space="708"/>
@@ -249,7 +261,7 @@
 </file>
 
 <file path=word/endnotes.xml><?xml version="1.0" encoding="utf-8"?>
-<w:endnotes xmlns:wpc="http://schemas.microsoft.com/office/word/2010/wordprocessingCanvas" xmlns:cx="http://schemas.microsoft.com/office/drawing/2014/chartex" xmlns:cx1="http://schemas.microsoft.com/office/drawing/2015/9/8/chartex" xmlns:mc="http://schemas.openxmlformats.org/markup-compatibility/2006" xmlns:o="urn:schemas-microsoft-com:office:office" xmlns:r="http://schemas.openxmlformats.org/officeDocument/2006/relationships" xmlns:m="http://schemas.openxmlformats.org/officeDocument/2006/math" xmlns:v="urn:schemas-microsoft-com:vml" xmlns:wp14="http://schemas.microsoft.com/office/word/2010/wordprocessingDrawing" xmlns:wp="http://schemas.openxmlformats.org/drawingml/2006/wordprocessingDrawing" xmlns:w10="urn:schemas-microsoft-com:office:word" xmlns:w="http://schemas.openxmlformats.org/wordprocessingml/2006/main" xmlns:w14="http://schemas.microsoft.com/office/word/2010/wordml" xmlns:w15="http://schemas.microsoft.com/office/word/2012/wordml" xmlns:w16se="http://schemas.microsoft.com/office/word/2015/wordml/symex" xmlns:wpg="http://schemas.microsoft.com/office/word/2010/wordprocessingGroup" xmlns:wpi="http://schemas.microsoft.com/office/word/2010/wordprocessingInk" xmlns:wne="http://schemas.microsoft.com/office/word/2006/wordml" xmlns:wps="http://schemas.microsoft.com/office/word/2010/wordprocessingShape" mc:Ignorable="w14 w15 w16se wp14">
+<w:endnotes xmlns:wpc="http://schemas.microsoft.com/office/word/2010/wordprocessingCanvas" xmlns:cx="http://schemas.microsoft.com/office/drawing/2014/chartex" xmlns:cx1="http://schemas.microsoft.com/office/drawing/2015/9/8/chartex" xmlns:cx2="http://schemas.microsoft.com/office/drawing/2015/10/21/chartex" xmlns:cx3="http://schemas.microsoft.com/office/drawing/2016/5/9/chartex" xmlns:cx4="http://schemas.microsoft.com/office/drawing/2016/5/10/chartex" xmlns:cx5="http://schemas.microsoft.com/office/drawing/2016/5/11/chartex" xmlns:cx6="http://schemas.microsoft.com/office/drawing/2016/5/12/chartex" xmlns:cx7="http://schemas.microsoft.com/office/drawing/2016/5/13/chartex" xmlns:cx8="http://schemas.microsoft.com/office/drawing/2016/5/14/chartex" xmlns:mc="http://schemas.openxmlformats.org/markup-compatibility/2006" xmlns:aink="http://schemas.microsoft.com/office/drawing/2016/ink" xmlns:am3d="http://schemas.microsoft.com/office/drawing/2017/model3d" xmlns:o="urn:schemas-microsoft-com:office:office" xmlns:r="http://schemas.openxmlformats.org/officeDocument/2006/relationships" xmlns:m="http://schemas.openxmlformats.org/officeDocument/2006/math" xmlns:v="urn:schemas-microsoft-com:vml" xmlns:wp14="http://schemas.microsoft.com/office/word/2010/wordprocessingDrawing" xmlns:wp="http://schemas.openxmlformats.org/drawingml/2006/wordprocessingDrawing" xmlns:w10="urn:schemas-microsoft-com:office:word" xmlns:w="http://schemas.openxmlformats.org/wordprocessingml/2006/main" xmlns:w14="http://schemas.microsoft.com/office/word/2010/wordml" xmlns:w15="http://schemas.microsoft.com/office/word/2012/wordml" xmlns:w16cid="http://schemas.microsoft.com/office/word/2016/wordml/cid" xmlns:w16se="http://schemas.microsoft.com/office/word/2015/wordml/symex" xmlns:wpg="http://schemas.microsoft.com/office/word/2010/wordprocessingGroup" xmlns:wpi="http://schemas.microsoft.com/office/word/2010/wordprocessingInk" xmlns:wne="http://schemas.microsoft.com/office/word/2006/wordml" xmlns:wps="http://schemas.microsoft.com/office/word/2010/wordprocessingShape" mc:Ignorable="w14 w15 w16se w16cid wp14">
   <w:endnote w:type="separator" w:id="-1">
     <w:p>
       <w:pPr>
@@ -274,7 +286,7 @@
 </file>
 
 <file path=word/footer1.xml><?xml version="1.0" encoding="utf-8"?>
-<w:ftr xmlns:wpc="http://schemas.microsoft.com/office/word/2010/wordprocessingCanvas" xmlns:cx="http://schemas.microsoft.com/office/drawing/2014/chartex" xmlns:cx1="http://schemas.microsoft.com/office/drawing/2015/9/8/chartex" xmlns:mc="http://schemas.openxmlformats.org/markup-compatibility/2006" xmlns:o="urn:schemas-microsoft-com:office:office" xmlns:r="http://schemas.openxmlformats.org/officeDocument/2006/relationships" xmlns:m="http://schemas.openxmlformats.org/officeDocument/2006/math" xmlns:v="urn:schemas-microsoft-com:vml" xmlns:wp14="http://schemas.microsoft.com/office/word/2010/wordprocessingDrawing" xmlns:wp="http://schemas.openxmlformats.org/drawingml/2006/wordprocessingDrawing" xmlns:w10="urn:schemas-microsoft-com:office:word" xmlns:w="http://schemas.openxmlformats.org/wordprocessingml/2006/main" xmlns:w14="http://schemas.microsoft.com/office/word/2010/wordml" xmlns:w15="http://schemas.microsoft.com/office/word/2012/wordml" xmlns:w16se="http://schemas.microsoft.com/office/word/2015/wordml/symex" xmlns:wpg="http://schemas.microsoft.com/office/word/2010/wordprocessingGroup" xmlns:wpi="http://schemas.microsoft.com/office/word/2010/wordprocessingInk" xmlns:wne="http://schemas.microsoft.com/office/word/2006/wordml" xmlns:wps="http://schemas.microsoft.com/office/word/2010/wordprocessingShape" mc:Ignorable="w14 w15 w16se wp14">
+<w:ftr xmlns:wpc="http://schemas.microsoft.com/office/word/2010/wordprocessingCanvas" xmlns:cx="http://schemas.microsoft.com/office/drawing/2014/chartex" xmlns:cx1="http://schemas.microsoft.com/office/drawing/2015/9/8/chartex" xmlns:cx2="http://schemas.microsoft.com/office/drawing/2015/10/21/chartex" xmlns:cx3="http://schemas.microsoft.com/office/drawing/2016/5/9/chartex" xmlns:cx4="http://schemas.microsoft.com/office/drawing/2016/5/10/chartex" xmlns:cx5="http://schemas.microsoft.com/office/drawing/2016/5/11/chartex" xmlns:cx6="http://schemas.microsoft.com/office/drawing/2016/5/12/chartex" xmlns:cx7="http://schemas.microsoft.com/office/drawing/2016/5/13/chartex" xmlns:cx8="http://schemas.microsoft.com/office/drawing/2016/5/14/chartex" xmlns:mc="http://schemas.openxmlformats.org/markup-compatibility/2006" xmlns:aink="http://schemas.microsoft.com/office/drawing/2016/ink" xmlns:am3d="http://schemas.microsoft.com/office/drawing/2017/model3d" xmlns:o="urn:schemas-microsoft-com:office:office" xmlns:r="http://schemas.openxmlformats.org/officeDocument/2006/relationships" xmlns:m="http://schemas.openxmlformats.org/officeDocument/2006/math" xmlns:v="urn:schemas-microsoft-com:vml" xmlns:wp14="http://schemas.microsoft.com/office/word/2010/wordprocessingDrawing" xmlns:wp="http://schemas.openxmlformats.org/drawingml/2006/wordprocessingDrawing" xmlns:w10="urn:schemas-microsoft-com:office:word" xmlns:w="http://schemas.openxmlformats.org/wordprocessingml/2006/main" xmlns:w14="http://schemas.microsoft.com/office/word/2010/wordml" xmlns:w15="http://schemas.microsoft.com/office/word/2012/wordml" xmlns:w16cid="http://schemas.microsoft.com/office/word/2016/wordml/cid" xmlns:w16se="http://schemas.microsoft.com/office/word/2015/wordml/symex" xmlns:wpg="http://schemas.microsoft.com/office/word/2010/wordprocessingGroup" xmlns:wpi="http://schemas.microsoft.com/office/word/2010/wordprocessingInk" xmlns:wne="http://schemas.microsoft.com/office/word/2006/wordml" xmlns:wps="http://schemas.microsoft.com/office/word/2010/wordprocessingShape" mc:Ignorable="w14 w15 w16se w16cid wp14">
   <w:p>
     <w:pPr>
       <w:pStyle w:val="Footer"/>
@@ -284,7 +296,7 @@
 </file>
 
 <file path=word/footer2.xml><?xml version="1.0" encoding="utf-8"?>
-<w:ftr xmlns:wpc="http://schemas.microsoft.com/office/word/2010/wordprocessingCanvas" xmlns:cx="http://schemas.microsoft.com/office/drawing/2014/chartex" xmlns:cx1="http://schemas.microsoft.com/office/drawing/2015/9/8/chartex" xmlns:mc="http://schemas.openxmlformats.org/markup-compatibility/2006" xmlns:o="urn:schemas-microsoft-com:office:office" xmlns:r="http://schemas.openxmlformats.org/officeDocument/2006/relationships" xmlns:m="http://schemas.openxmlformats.org/officeDocument/2006/math" xmlns:v="urn:schemas-microsoft-com:vml" xmlns:wp14="http://schemas.microsoft.com/office/word/2010/wordprocessingDrawing" xmlns:wp="http://schemas.openxmlformats.org/drawingml/2006/wordprocessingDrawing" xmlns:w10="urn:schemas-microsoft-com:office:word" xmlns:w="http://schemas.openxmlformats.org/wordprocessingml/2006/main" xmlns:w14="http://schemas.microsoft.com/office/word/2010/wordml" xmlns:w15="http://schemas.microsoft.com/office/word/2012/wordml" xmlns:w16se="http://schemas.microsoft.com/office/word/2015/wordml/symex" xmlns:wpg="http://schemas.microsoft.com/office/word/2010/wordprocessingGroup" xmlns:wpi="http://schemas.microsoft.com/office/word/2010/wordprocessingInk" xmlns:wne="http://schemas.microsoft.com/office/word/2006/wordml" xmlns:wps="http://schemas.microsoft.com/office/word/2010/wordprocessingShape" mc:Ignorable="w14 w15 w16se wp14">
+<w:ftr xmlns:wpc="http://schemas.microsoft.com/office/word/2010/wordprocessingCanvas" xmlns:cx="http://schemas.microsoft.com/office/drawing/2014/chartex" xmlns:cx1="http://schemas.microsoft.com/office/drawing/2015/9/8/chartex" xmlns:cx2="http://schemas.microsoft.com/office/drawing/2015/10/21/chartex" xmlns:cx3="http://schemas.microsoft.com/office/drawing/2016/5/9/chartex" xmlns:cx4="http://schemas.microsoft.com/office/drawing/2016/5/10/chartex" xmlns:cx5="http://schemas.microsoft.com/office/drawing/2016/5/11/chartex" xmlns:cx6="http://schemas.microsoft.com/office/drawing/2016/5/12/chartex" xmlns:cx7="http://schemas.microsoft.com/office/drawing/2016/5/13/chartex" xmlns:cx8="http://schemas.microsoft.com/office/drawing/2016/5/14/chartex" xmlns:mc="http://schemas.openxmlformats.org/markup-compatibility/2006" xmlns:aink="http://schemas.microsoft.com/office/drawing/2016/ink" xmlns:am3d="http://schemas.microsoft.com/office/drawing/2017/model3d" xmlns:o="urn:schemas-microsoft-com:office:office" xmlns:r="http://schemas.openxmlformats.org/officeDocument/2006/relationships" xmlns:m="http://schemas.openxmlformats.org/officeDocument/2006/math" xmlns:v="urn:schemas-microsoft-com:vml" xmlns:wp14="http://schemas.microsoft.com/office/word/2010/wordprocessingDrawing" xmlns:wp="http://schemas.openxmlformats.org/drawingml/2006/wordprocessingDrawing" xmlns:w10="urn:schemas-microsoft-com:office:word" xmlns:w="http://schemas.openxmlformats.org/wordprocessingml/2006/main" xmlns:w14="http://schemas.microsoft.com/office/word/2010/wordml" xmlns:w15="http://schemas.microsoft.com/office/word/2012/wordml" xmlns:w16cid="http://schemas.microsoft.com/office/word/2016/wordml/cid" xmlns:w16se="http://schemas.microsoft.com/office/word/2015/wordml/symex" xmlns:wpg="http://schemas.microsoft.com/office/word/2010/wordprocessingGroup" xmlns:wpi="http://schemas.microsoft.com/office/word/2010/wordprocessingInk" xmlns:wne="http://schemas.microsoft.com/office/word/2006/wordml" xmlns:wps="http://schemas.microsoft.com/office/word/2010/wordprocessingShape" mc:Ignorable="w14 w15 w16se w16cid wp14">
   <w:p>
     <w:pPr>
       <w:pStyle w:val="Footer"/>
@@ -294,7 +306,7 @@
 </file>
 
 <file path=word/footer3.xml><?xml version="1.0" encoding="utf-8"?>
-<w:ftr xmlns:wpc="http://schemas.microsoft.com/office/word/2010/wordprocessingCanvas" xmlns:cx="http://schemas.microsoft.com/office/drawing/2014/chartex" xmlns:cx1="http://schemas.microsoft.com/office/drawing/2015/9/8/chartex" xmlns:mc="http://schemas.openxmlformats.org/markup-compatibility/2006" xmlns:o="urn:schemas-microsoft-com:office:office" xmlns:r="http://schemas.openxmlformats.org/officeDocument/2006/relationships" xmlns:m="http://schemas.openxmlformats.org/officeDocument/2006/math" xmlns:v="urn:schemas-microsoft-com:vml" xmlns:wp14="http://schemas.microsoft.com/office/word/2010/wordprocessingDrawing" xmlns:wp="http://schemas.openxmlformats.org/drawingml/2006/wordprocessingDrawing" xmlns:w10="urn:schemas-microsoft-com:office:word" xmlns:w="http://schemas.openxmlformats.org/wordprocessingml/2006/main" xmlns:w14="http://schemas.microsoft.com/office/word/2010/wordml" xmlns:w15="http://schemas.microsoft.com/office/word/2012/wordml" xmlns:w16se="http://schemas.microsoft.com/office/word/2015/wordml/symex" xmlns:wpg="http://schemas.microsoft.com/office/word/2010/wordprocessingGroup" xmlns:wpi="http://schemas.microsoft.com/office/word/2010/wordprocessingInk" xmlns:wne="http://schemas.microsoft.com/office/word/2006/wordml" xmlns:wps="http://schemas.microsoft.com/office/word/2010/wordprocessingShape" mc:Ignorable="w14 w15 w16se wp14">
+<w:ftr xmlns:wpc="http://schemas.microsoft.com/office/word/2010/wordprocessingCanvas" xmlns:cx="http://schemas.microsoft.com/office/drawing/2014/chartex" xmlns:cx1="http://schemas.microsoft.com/office/drawing/2015/9/8/chartex" xmlns:cx2="http://schemas.microsoft.com/office/drawing/2015/10/21/chartex" xmlns:cx3="http://schemas.microsoft.com/office/drawing/2016/5/9/chartex" xmlns:cx4="http://schemas.microsoft.com/office/drawing/2016/5/10/chartex" xmlns:cx5="http://schemas.microsoft.com/office/drawing/2016/5/11/chartex" xmlns:cx6="http://schemas.microsoft.com/office/drawing/2016/5/12/chartex" xmlns:cx7="http://schemas.microsoft.com/office/drawing/2016/5/13/chartex" xmlns:cx8="http://schemas.microsoft.com/office/drawing/2016/5/14/chartex" xmlns:mc="http://schemas.openxmlformats.org/markup-compatibility/2006" xmlns:aink="http://schemas.microsoft.com/office/drawing/2016/ink" xmlns:am3d="http://schemas.microsoft.com/office/drawing/2017/model3d" xmlns:o="urn:schemas-microsoft-com:office:office" xmlns:r="http://schemas.openxmlformats.org/officeDocument/2006/relationships" xmlns:m="http://schemas.openxmlformats.org/officeDocument/2006/math" xmlns:v="urn:schemas-microsoft-com:vml" xmlns:wp14="http://schemas.microsoft.com/office/word/2010/wordprocessingDrawing" xmlns:wp="http://schemas.openxmlformats.org/drawingml/2006/wordprocessingDrawing" xmlns:w10="urn:schemas-microsoft-com:office:word" xmlns:w="http://schemas.openxmlformats.org/wordprocessingml/2006/main" xmlns:w14="http://schemas.microsoft.com/office/word/2010/wordml" xmlns:w15="http://schemas.microsoft.com/office/word/2012/wordml" xmlns:w16cid="http://schemas.microsoft.com/office/word/2016/wordml/cid" xmlns:w16se="http://schemas.microsoft.com/office/word/2015/wordml/symex" xmlns:wpg="http://schemas.microsoft.com/office/word/2010/wordprocessingGroup" xmlns:wpi="http://schemas.microsoft.com/office/word/2010/wordprocessingInk" xmlns:wne="http://schemas.microsoft.com/office/word/2006/wordml" xmlns:wps="http://schemas.microsoft.com/office/word/2010/wordprocessingShape" mc:Ignorable="w14 w15 w16se w16cid wp14">
   <w:p>
     <w:pPr>
       <w:pStyle w:val="Footer"/>
@@ -304,7 +316,7 @@
 </file>
 
 <file path=word/footnotes.xml><?xml version="1.0" encoding="utf-8"?>
-<w:footnotes xmlns:wpc="http://schemas.microsoft.com/office/word/2010/wordprocessingCanvas" xmlns:cx="http://schemas.microsoft.com/office/drawing/2014/chartex" xmlns:cx1="http://schemas.microsoft.com/office/drawing/2015/9/8/chartex" xmlns:mc="http://schemas.openxmlformats.org/markup-compatibility/2006" xmlns:o="urn:schemas-microsoft-com:office:office" xmlns:r="http://schemas.openxmlformats.org/officeDocument/2006/relationships" xmlns:m="http://schemas.openxmlformats.org/officeDocument/2006/math" xmlns:v="urn:schemas-microsoft-com:vml" xmlns:wp14="http://schemas.microsoft.com/office/word/2010/wordprocessingDrawing" xmlns:wp="http://schemas.openxmlformats.org/drawingml/2006/wordprocessingDrawing" xmlns:w10="urn:schemas-microsoft-com:office:word" xmlns:w="http://schemas.openxmlformats.org/wordprocessingml/2006/main" xmlns:w14="http://schemas.microsoft.com/office/word/2010/wordml" xmlns:w15="http://schemas.microsoft.com/office/word/2012/wordml" xmlns:w16se="http://schemas.microsoft.com/office/word/2015/wordml/symex" xmlns:wpg="http://schemas.microsoft.com/office/word/2010/wordprocessingGroup" xmlns:wpi="http://schemas.microsoft.com/office/word/2010/wordprocessingInk" xmlns:wne="http://schemas.microsoft.com/office/word/2006/wordml" xmlns:wps="http://schemas.microsoft.com/office/word/2010/wordprocessingShape" mc:Ignorable="w14 w15 w16se wp14">
+<w:footnotes xmlns:wpc="http://schemas.microsoft.com/office/word/2010/wordprocessingCanvas" xmlns:cx="http://schemas.microsoft.com/office/drawing/2014/chartex" xmlns:cx1="http://schemas.microsoft.com/office/drawing/2015/9/8/chartex" xmlns:cx2="http://schemas.microsoft.com/office/drawing/2015/10/21/chartex" xmlns:cx3="http://schemas.microsoft.com/office/drawing/2016/5/9/chartex" xmlns:cx4="http://schemas.microsoft.com/office/drawing/2016/5/10/chartex" xmlns:cx5="http://schemas.microsoft.com/office/drawing/2016/5/11/chartex" xmlns:cx6="http://schemas.microsoft.com/office/drawing/2016/5/12/chartex" xmlns:cx7="http://schemas.microsoft.com/office/drawing/2016/5/13/chartex" xmlns:cx8="http://schemas.microsoft.com/office/drawing/2016/5/14/chartex" xmlns:mc="http://schemas.openxmlformats.org/markup-compatibility/2006" xmlns:aink="http://schemas.microsoft.com/office/drawing/2016/ink" xmlns:am3d="http://schemas.microsoft.com/office/drawing/2017/model3d" xmlns:o="urn:schemas-microsoft-com:office:office" xmlns:r="http://schemas.openxmlformats.org/officeDocument/2006/relationships" xmlns:m="http://schemas.openxmlformats.org/officeDocument/2006/math" xmlns:v="urn:schemas-microsoft-com:vml" xmlns:wp14="http://schemas.microsoft.com/office/word/2010/wordprocessingDrawing" xmlns:wp="http://schemas.openxmlformats.org/drawingml/2006/wordprocessingDrawing" xmlns:w10="urn:schemas-microsoft-com:office:word" xmlns:w="http://schemas.openxmlformats.org/wordprocessingml/2006/main" xmlns:w14="http://schemas.microsoft.com/office/word/2010/wordml" xmlns:w15="http://schemas.microsoft.com/office/word/2012/wordml" xmlns:w16cid="http://schemas.microsoft.com/office/word/2016/wordml/cid" xmlns:w16se="http://schemas.microsoft.com/office/word/2015/wordml/symex" xmlns:wpg="http://schemas.microsoft.com/office/word/2010/wordprocessingGroup" xmlns:wpi="http://schemas.microsoft.com/office/word/2010/wordprocessingInk" xmlns:wne="http://schemas.microsoft.com/office/word/2006/wordml" xmlns:wps="http://schemas.microsoft.com/office/word/2010/wordprocessingShape" mc:Ignorable="w14 w15 w16se w16cid wp14">
   <w:footnote w:type="separator" w:id="-1">
     <w:p>
       <w:pPr>
@@ -329,7 +341,7 @@
 </file>
 
 <file path=word/header1.xml><?xml version="1.0" encoding="utf-8"?>
-<w:hdr xmlns:wpc="http://schemas.microsoft.com/office/word/2010/wordprocessingCanvas" xmlns:cx="http://schemas.microsoft.com/office/drawing/2014/chartex" xmlns:cx1="http://schemas.microsoft.com/office/drawing/2015/9/8/chartex" xmlns:mc="http://schemas.openxmlformats.org/markup-compatibility/2006" xmlns:o="urn:schemas-microsoft-com:office:office" xmlns:r="http://schemas.openxmlformats.org/officeDocument/2006/relationships" xmlns:m="http://schemas.openxmlformats.org/officeDocument/2006/math" xmlns:v="urn:schemas-microsoft-com:vml" xmlns:wp14="http://schemas.microsoft.com/office/word/2010/wordprocessingDrawing" xmlns:wp="http://schemas.openxmlformats.org/drawingml/2006/wordprocessingDrawing" xmlns:w10="urn:schemas-microsoft-com:office:word" xmlns:w="http://schemas.openxmlformats.org/wordprocessingml/2006/main" xmlns:w14="http://schemas.microsoft.com/office/word/2010/wordml" xmlns:w15="http://schemas.microsoft.com/office/word/2012/wordml" xmlns:w16se="http://schemas.microsoft.com/office/word/2015/wordml/symex" xmlns:wpg="http://schemas.microsoft.com/office/word/2010/wordprocessingGroup" xmlns:wpi="http://schemas.microsoft.com/office/word/2010/wordprocessingInk" xmlns:wne="http://schemas.microsoft.com/office/word/2006/wordml" xmlns:wps="http://schemas.microsoft.com/office/word/2010/wordprocessingShape" mc:Ignorable="w14 w15 w16se wp14">
+<w:hdr xmlns:wpc="http://schemas.microsoft.com/office/word/2010/wordprocessingCanvas" xmlns:cx="http://schemas.microsoft.com/office/drawing/2014/chartex" xmlns:cx1="http://schemas.microsoft.com/office/drawing/2015/9/8/chartex" xmlns:cx2="http://schemas.microsoft.com/office/drawing/2015/10/21/chartex" xmlns:cx3="http://schemas.microsoft.com/office/drawing/2016/5/9/chartex" xmlns:cx4="http://schemas.microsoft.com/office/drawing/2016/5/10/chartex" xmlns:cx5="http://schemas.microsoft.com/office/drawing/2016/5/11/chartex" xmlns:cx6="http://schemas.microsoft.com/office/drawing/2016/5/12/chartex" xmlns:cx7="http://schemas.microsoft.com/office/drawing/2016/5/13/chartex" xmlns:cx8="http://schemas.microsoft.com/office/drawing/2016/5/14/chartex" xmlns:mc="http://schemas.openxmlformats.org/markup-compatibility/2006" xmlns:aink="http://schemas.microsoft.com/office/drawing/2016/ink" xmlns:am3d="http://schemas.microsoft.com/office/drawing/2017/model3d" xmlns:o="urn:schemas-microsoft-com:office:office" xmlns:r="http://schemas.openxmlformats.org/officeDocument/2006/relationships" xmlns:m="http://schemas.openxmlformats.org/officeDocument/2006/math" xmlns:v="urn:schemas-microsoft-com:vml" xmlns:wp14="http://schemas.microsoft.com/office/word/2010/wordprocessingDrawing" xmlns:wp="http://schemas.openxmlformats.org/drawingml/2006/wordprocessingDrawing" xmlns:w10="urn:schemas-microsoft-com:office:word" xmlns:w="http://schemas.openxmlformats.org/wordprocessingml/2006/main" xmlns:w14="http://schemas.microsoft.com/office/word/2010/wordml" xmlns:w15="http://schemas.microsoft.com/office/word/2012/wordml" xmlns:w16cid="http://schemas.microsoft.com/office/word/2016/wordml/cid" xmlns:w16se="http://schemas.microsoft.com/office/word/2015/wordml/symex" xmlns:wpg="http://schemas.microsoft.com/office/word/2010/wordprocessingGroup" xmlns:wpi="http://schemas.microsoft.com/office/word/2010/wordprocessingInk" xmlns:wne="http://schemas.microsoft.com/office/word/2006/wordml" xmlns:wps="http://schemas.microsoft.com/office/word/2010/wordprocessingShape" mc:Ignorable="w14 w15 w16se w16cid wp14">
   <w:p>
     <w:pPr>
       <w:pStyle w:val="Header"/>
@@ -339,7 +351,19 @@
 </file>
 
 <file path=word/header2.xml><?xml version="1.0" encoding="utf-8"?>
-<w:hdr xmlns:wpc="http://schemas.microsoft.com/office/word/2010/wordprocessingCanvas" xmlns:cx="http://schemas.microsoft.com/office/drawing/2014/chartex" xmlns:cx1="http://schemas.microsoft.com/office/drawing/2015/9/8/chartex" xmlns:mc="http://schemas.openxmlformats.org/markup-compatibility/2006" xmlns:o="urn:schemas-microsoft-com:office:office" xmlns:r="http://schemas.openxmlformats.org/officeDocument/2006/relationships" xmlns:m="http://schemas.openxmlformats.org/officeDocument/2006/math" xmlns:v="urn:schemas-microsoft-com:vml" xmlns:wp14="http://schemas.microsoft.com/office/word/2010/wordprocessingDrawing" xmlns:wp="http://schemas.openxmlformats.org/drawingml/2006/wordprocessingDrawing" xmlns:w10="urn:schemas-microsoft-com:office:word" xmlns:w="http://schemas.openxmlformats.org/wordprocessingml/2006/main" xmlns:w14="http://schemas.microsoft.com/office/word/2010/wordml" xmlns:w15="http://schemas.microsoft.com/office/word/2012/wordml" xmlns:w16se="http://schemas.microsoft.com/office/word/2015/wordml/symex" xmlns:wpg="http://schemas.microsoft.com/office/word/2010/wordprocessingGroup" xmlns:wpi="http://schemas.microsoft.com/office/word/2010/wordprocessingInk" xmlns:wne="http://schemas.microsoft.com/office/word/2006/wordml" xmlns:wps="http://schemas.microsoft.com/office/word/2010/wordprocessingShape" mc:Ignorable="w14 w15 w16se wp14">
+<w:hdr xmlns:wpc="http://schemas.microsoft.com/office/word/2010/wordprocessingCanvas" xmlns:cx="http://schemas.microsoft.com/office/drawing/2014/chartex" xmlns:cx1="http://schemas.microsoft.com/office/drawing/2015/9/8/chartex" xmlns:cx2="http://schemas.microsoft.com/office/drawing/2015/10/21/chartex" xmlns:cx3="http://schemas.microsoft.com/office/drawing/2016/5/9/chartex" xmlns:cx4="http://schemas.microsoft.com/office/drawing/2016/5/10/chartex" xmlns:cx5="http://schemas.microsoft.com/office/drawing/2016/5/11/chartex" xmlns:cx6="http://schemas.microsoft.com/office/drawing/2016/5/12/chartex" xmlns:cx7="http://schemas.microsoft.com/office/drawing/2016/5/13/chartex" xmlns:cx8="http://schemas.microsoft.com/office/drawing/2016/5/14/chartex" xmlns:mc="http://schemas.openxmlformats.org/markup-compatibility/2006" xmlns:aink="http://schemas.microsoft.com/office/drawing/2016/ink" xmlns:am3d="http://schemas.microsoft.com/office/drawing/2017/model3d" xmlns:o="urn:schemas-microsoft-com:office:office" xmlns:r="http://schemas.openxmlformats.org/officeDocument/2006/relationships" xmlns:m="http://schemas.openxmlformats.org/officeDocument/2006/math" xmlns:v="urn:schemas-microsoft-com:vml" xmlns:wp14="http://schemas.microsoft.com/office/word/2010/wordprocessingDrawing" xmlns:wp="http://schemas.openxmlformats.org/drawingml/2006/wordprocessingDrawing" xmlns:w10="urn:schemas-microsoft-com:office:word" xmlns:w="http://schemas.openxmlformats.org/wordprocessingml/2006/main" xmlns:w14="http://schemas.microsoft.com/office/word/2010/wordml" xmlns:w15="http://schemas.microsoft.com/office/word/2012/wordml" xmlns:w16cid="http://schemas.microsoft.com/office/word/2016/wordml/cid" xmlns:w16se="http://schemas.microsoft.com/office/word/2015/wordml/symex" xmlns:wpg="http://schemas.microsoft.com/office/word/2010/wordprocessingGroup" xmlns:wpi="http://schemas.microsoft.com/office/word/2010/wordprocessingInk" xmlns:wne="http://schemas.microsoft.com/office/word/2006/wordml" xmlns:wps="http://schemas.microsoft.com/office/word/2010/wordprocessingShape" mc:Ignorable="w14 w15 w16se w16cid wp14">
+  <w:p>
+    <w:pPr>
+      <w:pStyle w:val="Header"/>
+    </w:pPr>
+    <w:bookmarkStart w:id="0" w:name="_GoBack"/>
+    <w:bookmarkEnd w:id="0"/>
+  </w:p>
+</w:hdr>
+</file>
+
+<file path=word/header3.xml><?xml version="1.0" encoding="utf-8"?>
+<w:hdr xmlns:wpc="http://schemas.microsoft.com/office/word/2010/wordprocessingCanvas" xmlns:cx="http://schemas.microsoft.com/office/drawing/2014/chartex" xmlns:cx1="http://schemas.microsoft.com/office/drawing/2015/9/8/chartex" xmlns:cx2="http://schemas.microsoft.com/office/drawing/2015/10/21/chartex" xmlns:cx3="http://schemas.microsoft.com/office/drawing/2016/5/9/chartex" xmlns:cx4="http://schemas.microsoft.com/office/drawing/2016/5/10/chartex" xmlns:cx5="http://schemas.microsoft.com/office/drawing/2016/5/11/chartex" xmlns:cx6="http://schemas.microsoft.com/office/drawing/2016/5/12/chartex" xmlns:cx7="http://schemas.microsoft.com/office/drawing/2016/5/13/chartex" xmlns:cx8="http://schemas.microsoft.com/office/drawing/2016/5/14/chartex" xmlns:mc="http://schemas.openxmlformats.org/markup-compatibility/2006" xmlns:aink="http://schemas.microsoft.com/office/drawing/2016/ink" xmlns:am3d="http://schemas.microsoft.com/office/drawing/2017/model3d" xmlns:o="urn:schemas-microsoft-com:office:office" xmlns:r="http://schemas.openxmlformats.org/officeDocument/2006/relationships" xmlns:m="http://schemas.openxmlformats.org/officeDocument/2006/math" xmlns:v="urn:schemas-microsoft-com:vml" xmlns:wp14="http://schemas.microsoft.com/office/word/2010/wordprocessingDrawing" xmlns:wp="http://schemas.openxmlformats.org/drawingml/2006/wordprocessingDrawing" xmlns:w10="urn:schemas-microsoft-com:office:word" xmlns:w="http://schemas.openxmlformats.org/wordprocessingml/2006/main" xmlns:w14="http://schemas.microsoft.com/office/word/2010/wordml" xmlns:w15="http://schemas.microsoft.com/office/word/2012/wordml" xmlns:w16cid="http://schemas.microsoft.com/office/word/2016/wordml/cid" xmlns:w16se="http://schemas.microsoft.com/office/word/2015/wordml/symex" xmlns:wpg="http://schemas.microsoft.com/office/word/2010/wordprocessingGroup" xmlns:wpi="http://schemas.microsoft.com/office/word/2010/wordprocessingInk" xmlns:wne="http://schemas.microsoft.com/office/word/2006/wordml" xmlns:wps="http://schemas.microsoft.com/office/word/2010/wordprocessingShape" mc:Ignorable="w14 w15 w16se w16cid wp14">
   <w:p>
     <w:pPr>
       <w:pStyle w:val="Header"/>
@@ -348,18 +372,102 @@
 </w:hdr>
 </file>
 
-<file path=word/header3.xml><?xml version="1.0" encoding="utf-8"?>
-<w:hdr xmlns:wpc="http://schemas.microsoft.com/office/word/2010/wordprocessingCanvas" xmlns:cx="http://schemas.microsoft.com/office/drawing/2014/chartex" xmlns:cx1="http://schemas.microsoft.com/office/drawing/2015/9/8/chartex" xmlns:mc="http://schemas.openxmlformats.org/markup-compatibility/2006" xmlns:o="urn:schemas-microsoft-com:office:office" xmlns:r="http://schemas.openxmlformats.org/officeDocument/2006/relationships" xmlns:m="http://schemas.openxmlformats.org/officeDocument/2006/math" xmlns:v="urn:schemas-microsoft-com:vml" xmlns:wp14="http://schemas.microsoft.com/office/word/2010/wordprocessingDrawing" xmlns:wp="http://schemas.openxmlformats.org/drawingml/2006/wordprocessingDrawing" xmlns:w10="urn:schemas-microsoft-com:office:word" xmlns:w="http://schemas.openxmlformats.org/wordprocessingml/2006/main" xmlns:w14="http://schemas.microsoft.com/office/word/2010/wordml" xmlns:w15="http://schemas.microsoft.com/office/word/2012/wordml" xmlns:w16se="http://schemas.microsoft.com/office/word/2015/wordml/symex" xmlns:wpg="http://schemas.microsoft.com/office/word/2010/wordprocessingGroup" xmlns:wpi="http://schemas.microsoft.com/office/word/2010/wordprocessingInk" xmlns:wne="http://schemas.microsoft.com/office/word/2006/wordml" xmlns:wps="http://schemas.microsoft.com/office/word/2010/wordprocessingShape" mc:Ignorable="w14 w15 w16se wp14">
-  <w:p>
-    <w:pPr>
-      <w:pStyle w:val="Header"/>
-    </w:pPr>
-  </w:p>
-</w:hdr>
+<file path=word/numbering.xml><?xml version="1.0" encoding="utf-8"?>
+<w:numbering xmlns:wpc="http://schemas.microsoft.com/office/word/2010/wordprocessingCanvas" xmlns:cx="http://schemas.microsoft.com/office/drawing/2014/chartex" xmlns:cx1="http://schemas.microsoft.com/office/drawing/2015/9/8/chartex" xmlns:cx2="http://schemas.microsoft.com/office/drawing/2015/10/21/chartex" xmlns:cx3="http://schemas.microsoft.com/office/drawing/2016/5/9/chartex" xmlns:cx4="http://schemas.microsoft.com/office/drawing/2016/5/10/chartex" xmlns:cx5="http://schemas.microsoft.com/office/drawing/2016/5/11/chartex" xmlns:cx6="http://schemas.microsoft.com/office/drawing/2016/5/12/chartex" xmlns:cx7="http://schemas.microsoft.com/office/drawing/2016/5/13/chartex" xmlns:cx8="http://schemas.microsoft.com/office/drawing/2016/5/14/chartex" xmlns:mc="http://schemas.openxmlformats.org/markup-compatibility/2006" xmlns:aink="http://schemas.microsoft.com/office/drawing/2016/ink" xmlns:am3d="http://schemas.microsoft.com/office/drawing/2017/model3d" xmlns:o="urn:schemas-microsoft-com:office:office" xmlns:r="http://schemas.openxmlformats.org/officeDocument/2006/relationships" xmlns:m="http://schemas.openxmlformats.org/officeDocument/2006/math" xmlns:v="urn:schemas-microsoft-com:vml" xmlns:wp14="http://schemas.microsoft.com/office/word/2010/wordprocessingDrawing" xmlns:wp="http://schemas.openxmlformats.org/drawingml/2006/wordprocessingDrawing" xmlns:w10="urn:schemas-microsoft-com:office:word" xmlns:w="http://schemas.openxmlformats.org/wordprocessingml/2006/main" xmlns:w14="http://schemas.microsoft.com/office/word/2010/wordml" xmlns:w15="http://schemas.microsoft.com/office/word/2012/wordml" xmlns:w16cid="http://schemas.microsoft.com/office/word/2016/wordml/cid" xmlns:w16se="http://schemas.microsoft.com/office/word/2015/wordml/symex" xmlns:wpg="http://schemas.microsoft.com/office/word/2010/wordprocessingGroup" xmlns:wpi="http://schemas.microsoft.com/office/word/2010/wordprocessingInk" xmlns:wne="http://schemas.microsoft.com/office/word/2006/wordml" xmlns:wps="http://schemas.microsoft.com/office/word/2010/wordprocessingShape" mc:Ignorable="w14 w15 w16se w16cid wp14">
+  <w:abstractNum w:abstractNumId="0" w15:restartNumberingAfterBreak="0">
+    <w:nsid w:val="79EB0ABB"/>
+    <w:multiLevelType w:val="hybridMultilevel"/>
+    <w:tmpl w:val="E6D4D972"/>
+    <w:lvl w:ilvl="0" w:tplc="1C09000F">
+      <w:start w:val="1"/>
+      <w:numFmt w:val="decimal"/>
+      <w:lvlText w:val="%1."/>
+      <w:lvlJc w:val="left"/>
+      <w:pPr>
+        <w:ind w:left="720" w:hanging="360"/>
+      </w:pPr>
+    </w:lvl>
+    <w:lvl w:ilvl="1" w:tplc="1C090019" w:tentative="1">
+      <w:start w:val="1"/>
+      <w:numFmt w:val="lowerLetter"/>
+      <w:lvlText w:val="%2."/>
+      <w:lvlJc w:val="left"/>
+      <w:pPr>
+        <w:ind w:left="1440" w:hanging="360"/>
+      </w:pPr>
+    </w:lvl>
+    <w:lvl w:ilvl="2" w:tplc="1C09001B" w:tentative="1">
+      <w:start w:val="1"/>
+      <w:numFmt w:val="lowerRoman"/>
+      <w:lvlText w:val="%3."/>
+      <w:lvlJc w:val="right"/>
+      <w:pPr>
+        <w:ind w:left="2160" w:hanging="180"/>
+      </w:pPr>
+    </w:lvl>
+    <w:lvl w:ilvl="3" w:tplc="1C09000F" w:tentative="1">
+      <w:start w:val="1"/>
+      <w:numFmt w:val="decimal"/>
+      <w:lvlText w:val="%4."/>
+      <w:lvlJc w:val="left"/>
+      <w:pPr>
+        <w:ind w:left="2880" w:hanging="360"/>
+      </w:pPr>
+    </w:lvl>
+    <w:lvl w:ilvl="4" w:tplc="1C090019" w:tentative="1">
+      <w:start w:val="1"/>
+      <w:numFmt w:val="lowerLetter"/>
+      <w:lvlText w:val="%5."/>
+      <w:lvlJc w:val="left"/>
+      <w:pPr>
+        <w:ind w:left="3600" w:hanging="360"/>
+      </w:pPr>
+    </w:lvl>
+    <w:lvl w:ilvl="5" w:tplc="1C09001B" w:tentative="1">
+      <w:start w:val="1"/>
+      <w:numFmt w:val="lowerRoman"/>
+      <w:lvlText w:val="%6."/>
+      <w:lvlJc w:val="right"/>
+      <w:pPr>
+        <w:ind w:left="4320" w:hanging="180"/>
+      </w:pPr>
+    </w:lvl>
+    <w:lvl w:ilvl="6" w:tplc="1C09000F" w:tentative="1">
+      <w:start w:val="1"/>
+      <w:numFmt w:val="decimal"/>
+      <w:lvlText w:val="%7."/>
+      <w:lvlJc w:val="left"/>
+      <w:pPr>
+        <w:ind w:left="5040" w:hanging="360"/>
+      </w:pPr>
+    </w:lvl>
+    <w:lvl w:ilvl="7" w:tplc="1C090019" w:tentative="1">
+      <w:start w:val="1"/>
+      <w:numFmt w:val="lowerLetter"/>
+      <w:lvlText w:val="%8."/>
+      <w:lvlJc w:val="left"/>
+      <w:pPr>
+        <w:ind w:left="5760" w:hanging="360"/>
+      </w:pPr>
+    </w:lvl>
+    <w:lvl w:ilvl="8" w:tplc="1C09001B" w:tentative="1">
+      <w:start w:val="1"/>
+      <w:numFmt w:val="lowerRoman"/>
+      <w:lvlText w:val="%9."/>
+      <w:lvlJc w:val="right"/>
+      <w:pPr>
+        <w:ind w:left="6480" w:hanging="180"/>
+      </w:pPr>
+    </w:lvl>
+  </w:abstractNum>
+  <w:num w:numId="1">
+    <w:abstractNumId w:val="0"/>
+  </w:num>
+</w:numbering>
 </file>
 
 <file path=word/styles.xml><?xml version="1.0" encoding="utf-8"?>
-<w:styles xmlns:mc="http://schemas.openxmlformats.org/markup-compatibility/2006" xmlns:r="http://schemas.openxmlformats.org/officeDocument/2006/relationships" xmlns:w="http://schemas.openxmlformats.org/wordprocessingml/2006/main" xmlns:w14="http://schemas.microsoft.com/office/word/2010/wordml" xmlns:w15="http://schemas.microsoft.com/office/word/2012/wordml" xmlns:w16se="http://schemas.microsoft.com/office/word/2015/wordml/symex" mc:Ignorable="w14 w15 w16se">
+<w:styles xmlns:mc="http://schemas.openxmlformats.org/markup-compatibility/2006" xmlns:r="http://schemas.openxmlformats.org/officeDocument/2006/relationships" xmlns:w="http://schemas.openxmlformats.org/wordprocessingml/2006/main" xmlns:w14="http://schemas.microsoft.com/office/word/2010/wordml" xmlns:w15="http://schemas.microsoft.com/office/word/2012/wordml" xmlns:w16cid="http://schemas.microsoft.com/office/word/2016/wordml/cid" xmlns:w16se="http://schemas.microsoft.com/office/word/2015/wordml/symex" mc:Ignorable="w14 w15 w16se w16cid">
   <w:docDefaults>
     <w:rPrDefault>
       <w:rPr>
@@ -375,7 +483,7 @@
       </w:pPr>
     </w:pPrDefault>
   </w:docDefaults>
-  <w:latentStyles w:defLockedState="0" w:defUIPriority="99" w:defSemiHidden="0" w:defUnhideWhenUsed="0" w:defQFormat="0" w:count="371">
+  <w:latentStyles w:defLockedState="0" w:defUIPriority="99" w:defSemiHidden="0" w:defUnhideWhenUsed="0" w:defQFormat="0" w:count="375">
     <w:lsdException w:name="Normal" w:uiPriority="0" w:qFormat="1"/>
     <w:lsdException w:name="heading 1" w:uiPriority="9" w:qFormat="1"/>
     <w:lsdException w:name="heading 2" w:semiHidden="1" w:uiPriority="9" w:unhideWhenUsed="1" w:qFormat="1"/>
@@ -481,7 +589,6 @@
     <w:lsdException w:name="HTML Sample" w:semiHidden="1" w:unhideWhenUsed="1"/>
     <w:lsdException w:name="HTML Typewriter" w:semiHidden="1" w:unhideWhenUsed="1"/>
     <w:lsdException w:name="HTML Variable" w:semiHidden="1" w:unhideWhenUsed="1"/>
-    <w:lsdException w:name="Normal Table" w:semiHidden="1" w:unhideWhenUsed="1"/>
     <w:lsdException w:name="annotation subject" w:semiHidden="1" w:unhideWhenUsed="1"/>
     <w:lsdException w:name="No List" w:semiHidden="1" w:unhideWhenUsed="1"/>
     <w:lsdException w:name="Outline List 1" w:semiHidden="1" w:unhideWhenUsed="1"/>
@@ -525,10 +632,8 @@
     <w:lsdException w:name="Table Elegant" w:semiHidden="1" w:unhideWhenUsed="1"/>
     <w:lsdException w:name="Table Professional" w:semiHidden="1" w:unhideWhenUsed="1"/>
     <w:lsdException w:name="Table Subtle 1" w:semiHidden="1" w:unhideWhenUsed="1"/>
-    <w:lsdException w:name="Table Subtle 2" w:semiHidden="1" w:unhideWhenUsed="1"/>
     <w:lsdException w:name="Table Web 1" w:semiHidden="1" w:unhideWhenUsed="1"/>
     <w:lsdException w:name="Table Web 2" w:semiHidden="1" w:unhideWhenUsed="1"/>
-    <w:lsdException w:name="Table Web 3" w:semiHidden="1" w:unhideWhenUsed="1"/>
     <w:lsdException w:name="Balloon Text" w:semiHidden="1" w:unhideWhenUsed="1"/>
     <w:lsdException w:name="Table Grid" w:uiPriority="39"/>
     <w:lsdException w:name="Table Theme" w:semiHidden="1" w:unhideWhenUsed="1"/>
@@ -747,6 +852,10 @@
     <w:lsdException w:name="List Table 5 Dark Accent 6" w:uiPriority="50"/>
     <w:lsdException w:name="List Table 6 Colorful Accent 6" w:uiPriority="51"/>
     <w:lsdException w:name="List Table 7 Colorful Accent 6" w:uiPriority="52"/>
+    <w:lsdException w:name="Mention" w:semiHidden="1" w:unhideWhenUsed="1"/>
+    <w:lsdException w:name="Smart Hyperlink" w:semiHidden="1" w:unhideWhenUsed="1"/>
+    <w:lsdException w:name="Hashtag" w:semiHidden="1" w:unhideWhenUsed="1"/>
+    <w:lsdException w:name="Unresolved Mention" w:semiHidden="1" w:unhideWhenUsed="1"/>
   </w:latentStyles>
   <w:style w:type="paragraph" w:default="1" w:styleId="Normal">
     <w:name w:val="Normal"/>
@@ -841,6 +950,16 @@
     <w:link w:val="Footer"/>
     <w:uiPriority w:val="99"/>
     <w:rsid w:val="00B01450"/>
+  </w:style>
+  <w:style w:type="paragraph" w:styleId="ListParagraph">
+    <w:name w:val="List Paragraph"/>
+    <w:basedOn w:val="Normal"/>
+    <w:uiPriority w:val="34"/>
+    <w:qFormat/>
+    <w:rsid w:val="004B0B9D"/>
+    <w:pPr>
+      <w:ind w:left="720"/>
+    </w:pPr>
   </w:style>
 </w:styles>
 </file>

</xml_diff>